<commit_message>
Completing part 2 of this lab
</commit_message>
<xml_diff>
--- a/part2/Lab-Chapter07-2.docx
+++ b/part2/Lab-Chapter07-2.docx
@@ -1196,6 +1196,8 @@
         </w:rPr>
         <w:t>Extract column “</w:t>
       </w:r>
+      <w:bookmarkStart w:id="0" w:name="OLE_LINK1"/>
+      <w:bookmarkStart w:id="1" w:name="OLE_LINK2"/>
       <w:r>
         <w:rPr>
           <w:sz w:val="24"/>
@@ -1203,6 +1205,8 @@
         </w:rPr>
         <w:t>TBUT (sec) 0=1-5, 1=5-10, 2=&gt;10</w:t>
       </w:r>
+      <w:bookmarkEnd w:id="0"/>
+      <w:bookmarkEnd w:id="1"/>
       <w:r>
         <w:rPr>
           <w:sz w:val="24"/>

</xml_diff>